<commit_message>
Carpeta con los nuevos ejercicios
</commit_message>
<xml_diff>
--- a/Actividad1(Evidencia1).docx
+++ b/Actividad1(Evidencia1).docx
@@ -51,7 +51,7 @@
     </w:p>
     <w:p>
       <w:pPr>
-        <w:pStyle w:val="Prrafodelista"/>
+        <w:pStyle w:val="ListParagraph"/>
         <w:numPr>
           <w:ilvl w:val="0"/>
           <w:numId w:val="1"/>
@@ -70,10 +70,18 @@
         </w:rPr>
         <w:t>Levantarme de la cama</w:t>
       </w:r>
-    </w:p>
-    <w:p>
-      <w:pPr>
-        <w:pStyle w:val="Prrafodelista"/>
+      <w:r>
+        <w:rPr>
+          <w:sz w:val="28"/>
+          <w:szCs w:val="28"/>
+          <w:lang w:val="es-ES"/>
+        </w:rPr>
+        <w:t xml:space="preserve">. </w:t>
+      </w:r>
+    </w:p>
+    <w:p>
+      <w:pPr>
+        <w:pStyle w:val="ListParagraph"/>
         <w:numPr>
           <w:ilvl w:val="0"/>
           <w:numId w:val="1"/>
@@ -95,7 +103,7 @@
     </w:p>
     <w:p>
       <w:pPr>
-        <w:pStyle w:val="Prrafodelista"/>
+        <w:pStyle w:val="ListParagraph"/>
         <w:numPr>
           <w:ilvl w:val="0"/>
           <w:numId w:val="1"/>
@@ -117,7 +125,7 @@
     </w:p>
     <w:p>
       <w:pPr>
-        <w:pStyle w:val="Prrafodelista"/>
+        <w:pStyle w:val="ListParagraph"/>
         <w:numPr>
           <w:ilvl w:val="0"/>
           <w:numId w:val="1"/>
@@ -139,7 +147,7 @@
     </w:p>
     <w:p>
       <w:pPr>
-        <w:pStyle w:val="Prrafodelista"/>
+        <w:pStyle w:val="ListParagraph"/>
         <w:numPr>
           <w:ilvl w:val="0"/>
           <w:numId w:val="1"/>
@@ -161,7 +169,7 @@
     </w:p>
     <w:p>
       <w:pPr>
-        <w:pStyle w:val="Prrafodelista"/>
+        <w:pStyle w:val="ListParagraph"/>
         <w:numPr>
           <w:ilvl w:val="0"/>
           <w:numId w:val="1"/>
@@ -183,7 +191,7 @@
     </w:p>
     <w:p>
       <w:pPr>
-        <w:pStyle w:val="Prrafodelista"/>
+        <w:pStyle w:val="ListParagraph"/>
         <w:numPr>
           <w:ilvl w:val="0"/>
           <w:numId w:val="1"/>
@@ -205,7 +213,7 @@
     </w:p>
     <w:p>
       <w:pPr>
-        <w:pStyle w:val="Prrafodelista"/>
+        <w:pStyle w:val="ListParagraph"/>
         <w:numPr>
           <w:ilvl w:val="0"/>
           <w:numId w:val="1"/>
@@ -227,7 +235,7 @@
     </w:p>
     <w:p>
       <w:pPr>
-        <w:pStyle w:val="Prrafodelista"/>
+        <w:pStyle w:val="ListParagraph"/>
         <w:numPr>
           <w:ilvl w:val="0"/>
           <w:numId w:val="1"/>
@@ -249,7 +257,7 @@
     </w:p>
     <w:p>
       <w:pPr>
-        <w:pStyle w:val="Prrafodelista"/>
+        <w:pStyle w:val="ListParagraph"/>
         <w:numPr>
           <w:ilvl w:val="0"/>
           <w:numId w:val="1"/>
@@ -271,7 +279,7 @@
     </w:p>
     <w:p>
       <w:pPr>
-        <w:pStyle w:val="Prrafodelista"/>
+        <w:pStyle w:val="ListParagraph"/>
         <w:numPr>
           <w:ilvl w:val="0"/>
           <w:numId w:val="1"/>
@@ -293,7 +301,7 @@
     </w:p>
     <w:p>
       <w:pPr>
-        <w:pStyle w:val="Prrafodelista"/>
+        <w:pStyle w:val="ListParagraph"/>
         <w:numPr>
           <w:ilvl w:val="0"/>
           <w:numId w:val="1"/>
@@ -315,7 +323,7 @@
     </w:p>
     <w:p>
       <w:pPr>
-        <w:pStyle w:val="Prrafodelista"/>
+        <w:pStyle w:val="ListParagraph"/>
         <w:numPr>
           <w:ilvl w:val="0"/>
           <w:numId w:val="1"/>
@@ -354,7 +362,7 @@
     </w:p>
     <w:p>
       <w:pPr>
-        <w:pStyle w:val="Prrafodelista"/>
+        <w:pStyle w:val="ListParagraph"/>
         <w:jc w:val="center"/>
         <w:rPr>
           <w:b/>
@@ -380,7 +388,7 @@
     </w:p>
     <w:p>
       <w:pPr>
-        <w:pStyle w:val="Prrafodelista"/>
+        <w:pStyle w:val="ListParagraph"/>
         <w:rPr>
           <w:rFonts w:ascii="Arial" w:hAnsi="Arial" w:cs="Arial"/>
           <w:color w:val="000000"/>
@@ -397,7 +405,7 @@
       </w:r>
       <w:r>
         <w:rPr>
-          <w:rStyle w:val="Textoennegrita"/>
+          <w:rStyle w:val="Strong"/>
           <w:rFonts w:ascii="Arial" w:hAnsi="Arial" w:cs="Arial"/>
           <w:color w:val="000000"/>
         </w:rPr>
@@ -414,17 +422,17 @@
     </w:p>
     <w:p>
       <w:pPr>
-        <w:pStyle w:val="Prrafodelista"/>
-        <w:rPr>
-          <w:rFonts w:ascii="Arial" w:hAnsi="Arial" w:cs="Arial"/>
-          <w:color w:val="000000"/>
-          <w:shd w:val="clear" w:color="auto" w:fill="FFFFFF"/>
-        </w:rPr>
-      </w:pPr>
-    </w:p>
-    <w:p>
-      <w:pPr>
-        <w:pStyle w:val="Prrafodelista"/>
+        <w:pStyle w:val="ListParagraph"/>
+        <w:rPr>
+          <w:rFonts w:ascii="Arial" w:hAnsi="Arial" w:cs="Arial"/>
+          <w:color w:val="000000"/>
+          <w:shd w:val="clear" w:color="auto" w:fill="FFFFFF"/>
+        </w:rPr>
+      </w:pPr>
+    </w:p>
+    <w:p>
+      <w:pPr>
+        <w:pStyle w:val="ListParagraph"/>
         <w:rPr>
           <w:rFonts w:ascii="Arial" w:hAnsi="Arial" w:cs="Arial"/>
           <w:color w:val="000000"/>
@@ -440,7 +448,7 @@
       </w:r>
       <w:r>
         <w:rPr>
-          <w:rStyle w:val="Textoennegrita"/>
+          <w:rStyle w:val="Strong"/>
           <w:rFonts w:ascii="Arial" w:hAnsi="Arial" w:cs="Arial"/>
           <w:color w:val="000000"/>
         </w:rPr>
@@ -1306,7 +1314,7 @@
     </w:tbl>
     <w:p>
       <w:pPr>
-        <w:pStyle w:val="Ttulo2"/>
+        <w:pStyle w:val="Heading2"/>
         <w:spacing w:before="0" w:beforeAutospacing="0" w:after="120" w:afterAutospacing="0"/>
         <w:rPr>
           <w:rFonts w:ascii="Arial" w:hAnsi="Arial" w:cs="Arial"/>
@@ -1356,7 +1364,7 @@
       </w:r>
       <w:r>
         <w:rPr>
-          <w:rStyle w:val="Textoennegrita"/>
+          <w:rStyle w:val="Strong"/>
           <w:rFonts w:ascii="Arial" w:hAnsi="Arial" w:cs="Arial"/>
           <w:color w:val="000000"/>
           <w:sz w:val="22"/>
@@ -1396,7 +1404,7 @@
       </w:r>
       <w:r>
         <w:rPr>
-          <w:rStyle w:val="Textoennegrita"/>
+          <w:rStyle w:val="Strong"/>
           <w:rFonts w:ascii="Arial" w:hAnsi="Arial" w:cs="Arial"/>
           <w:color w:val="000000"/>
           <w:sz w:val="22"/>
@@ -1520,7 +1528,7 @@
     </w:p>
     <w:p>
       <w:pPr>
-        <w:pStyle w:val="Ttulo2"/>
+        <w:pStyle w:val="Heading2"/>
         <w:shd w:val="clear" w:color="auto" w:fill="FFFFFF"/>
         <w:spacing w:before="150" w:beforeAutospacing="0" w:after="105" w:afterAutospacing="0" w:line="660" w:lineRule="atLeast"/>
         <w:textAlignment w:val="baseline"/>
@@ -1593,7 +1601,7 @@
       </w:pPr>
       <w:r>
         <w:rPr>
-          <w:rStyle w:val="Textoennegrita"/>
+          <w:rStyle w:val="Strong"/>
           <w:rFonts w:ascii="Source Sans Pro" w:hAnsi="Source Sans Pro"/>
           <w:color w:val="333333"/>
           <w:bdr w:val="none" w:sz="0" w:space="0" w:color="auto" w:frame="1"/>
@@ -1629,7 +1637,7 @@
       </w:pPr>
       <w:r>
         <w:rPr>
-          <w:rStyle w:val="Textoennegrita"/>
+          <w:rStyle w:val="Strong"/>
           <w:rFonts w:ascii="Source Sans Pro" w:hAnsi="Source Sans Pro"/>
           <w:color w:val="333333"/>
           <w:bdr w:val="none" w:sz="0" w:space="0" w:color="auto" w:frame="1"/>
@@ -1665,7 +1673,7 @@
       </w:pPr>
       <w:r>
         <w:rPr>
-          <w:rStyle w:val="Textoennegrita"/>
+          <w:rStyle w:val="Strong"/>
           <w:rFonts w:ascii="Source Sans Pro" w:hAnsi="Source Sans Pro"/>
           <w:color w:val="333333"/>
           <w:bdr w:val="none" w:sz="0" w:space="0" w:color="auto" w:frame="1"/>
@@ -1807,7 +1815,7 @@
       <w:hyperlink r:id="rId5" w:history="1">
         <w:r>
           <w:rPr>
-            <w:rStyle w:val="Hipervnculo"/>
+            <w:rStyle w:val="Hyperlink"/>
             <w:rFonts w:ascii="Arial" w:hAnsi="Arial" w:cs="Arial"/>
             <w:color w:val="auto"/>
             <w:u w:val="none"/>
@@ -1826,7 +1834,7 @@
       <w:hyperlink r:id="rId6" w:history="1">
         <w:r>
           <w:rPr>
-            <w:rStyle w:val="Hipervnculo"/>
+            <w:rStyle w:val="Hyperlink"/>
             <w:rFonts w:ascii="Arial" w:hAnsi="Arial" w:cs="Arial"/>
             <w:color w:val="auto"/>
             <w:u w:val="none"/>
@@ -1972,7 +1980,7 @@
       <w:hyperlink r:id="rId7" w:history="1">
         <w:r>
           <w:rPr>
-            <w:rStyle w:val="Hipervnculo"/>
+            <w:rStyle w:val="Hyperlink"/>
             <w:rFonts w:ascii="Work Sans" w:hAnsi="Work Sans"/>
             <w:color w:val="auto"/>
             <w:sz w:val="20"/>
@@ -1994,7 +2002,7 @@
       </w:r>
       <w:r>
         <w:rPr>
-          <w:rStyle w:val="Textoennegrita"/>
+          <w:rStyle w:val="Strong"/>
           <w:rFonts w:ascii="Work Sans" w:hAnsi="Work Sans"/>
           <w:b w:val="0"/>
           <w:bCs w:val="0"/>
@@ -2034,7 +2042,7 @@
       </w:r>
       <w:r>
         <w:rPr>
-          <w:rStyle w:val="Textoennegrita"/>
+          <w:rStyle w:val="Strong"/>
           <w:rFonts w:ascii="Segoe UI" w:hAnsi="Segoe UI" w:cs="Segoe UI"/>
           <w:color w:val="504F57"/>
           <w:shd w:val="clear" w:color="auto" w:fill="FFFFFF"/>
@@ -2051,7 +2059,7 @@
       </w:r>
       <w:r>
         <w:rPr>
-          <w:rStyle w:val="Textoennegrita"/>
+          <w:rStyle w:val="Strong"/>
           <w:rFonts w:ascii="Segoe UI" w:hAnsi="Segoe UI" w:cs="Segoe UI"/>
           <w:color w:val="504F57"/>
           <w:shd w:val="clear" w:color="auto" w:fill="FFFFFF"/>
@@ -2117,7 +2125,7 @@
     </w:p>
     <w:p>
       <w:pPr>
-        <w:pStyle w:val="Prrafodelista"/>
+        <w:pStyle w:val="ListParagraph"/>
         <w:jc w:val="center"/>
         <w:rPr>
           <w:rFonts w:ascii="Arial" w:hAnsi="Arial" w:cs="Arial"/>
@@ -2181,7 +2189,7 @@
     </w:p>
     <w:p>
       <w:pPr>
-        <w:pStyle w:val="Prrafodelista"/>
+        <w:pStyle w:val="ListParagraph"/>
         <w:rPr>
           <w:rFonts w:ascii="Arial" w:hAnsi="Arial" w:cs="Arial"/>
           <w:color w:val="333333"/>
@@ -2198,7 +2206,7 @@
       </w:r>
       <w:r>
         <w:rPr>
-          <w:rStyle w:val="Textoennegrita"/>
+          <w:rStyle w:val="Strong"/>
           <w:rFonts w:ascii="Arial" w:hAnsi="Arial" w:cs="Arial"/>
           <w:color w:val="333333"/>
           <w:highlight w:val="yellow"/>
@@ -2217,7 +2225,7 @@
       <w:hyperlink r:id="rId8" w:tooltip="Lenguaje de bajo nivel, características y funciones" w:history="1">
         <w:r>
           <w:rPr>
-            <w:rStyle w:val="Hipervnculo"/>
+            <w:rStyle w:val="Hyperlink"/>
             <w:rFonts w:ascii="var(--link-font-family)" w:hAnsi="var(--link-font-family)" w:cs="Arial"/>
             <w:color w:val="auto"/>
             <w:u w:val="none"/>
@@ -2237,7 +2245,7 @@
     </w:p>
     <w:p>
       <w:pPr>
-        <w:pStyle w:val="Prrafodelista"/>
+        <w:pStyle w:val="ListParagraph"/>
         <w:rPr>
           <w:rFonts w:ascii="Arial" w:hAnsi="Arial" w:cs="Arial"/>
           <w:color w:val="333333"/>
@@ -2255,7 +2263,7 @@
     </w:p>
     <w:p>
       <w:pPr>
-        <w:pStyle w:val="Prrafodelista"/>
+        <w:pStyle w:val="ListParagraph"/>
         <w:rPr>
           <w:rFonts w:ascii="Roboto" w:hAnsi="Roboto"/>
           <w:color w:val="000000"/>
@@ -2270,7 +2278,7 @@
       </w:r>
       <w:r>
         <w:rPr>
-          <w:rStyle w:val="Textoennegrita"/>
+          <w:rStyle w:val="Strong"/>
           <w:rFonts w:ascii="Roboto" w:hAnsi="Roboto"/>
           <w:color w:val="000000"/>
           <w:highlight w:val="yellow"/>
@@ -2287,7 +2295,7 @@
     </w:p>
     <w:p>
       <w:pPr>
-        <w:pStyle w:val="Prrafodelista"/>
+        <w:pStyle w:val="ListParagraph"/>
         <w:rPr>
           <w:rFonts w:ascii="Arial" w:hAnsi="Arial" w:cs="Arial"/>
           <w:color w:val="333333"/>
@@ -2297,7 +2305,7 @@
     </w:p>
     <w:p>
       <w:pPr>
-        <w:pStyle w:val="Prrafodelista"/>
+        <w:pStyle w:val="ListParagraph"/>
         <w:rPr>
           <w:rFonts w:ascii="Arial" w:hAnsi="Arial" w:cs="Arial"/>
           <w:color w:val="333333"/>
@@ -2326,7 +2334,7 @@
     </w:p>
     <w:p>
       <w:pPr>
-        <w:pStyle w:val="Prrafodelista"/>
+        <w:pStyle w:val="ListParagraph"/>
         <w:rPr>
           <w:rFonts w:ascii="Arial" w:hAnsi="Arial" w:cs="Arial"/>
           <w:color w:val="333333"/>
@@ -2354,7 +2362,7 @@
     </w:p>
     <w:p>
       <w:pPr>
-        <w:pStyle w:val="Prrafodelista"/>
+        <w:pStyle w:val="ListParagraph"/>
         <w:rPr>
           <w:rFonts w:ascii="Arial" w:hAnsi="Arial" w:cs="Arial"/>
           <w:color w:val="333333"/>
@@ -2364,7 +2372,7 @@
     </w:p>
     <w:p>
       <w:pPr>
-        <w:pStyle w:val="Prrafodelista"/>
+        <w:pStyle w:val="ListParagraph"/>
         <w:rPr>
           <w:rFonts w:ascii="Arial" w:hAnsi="Arial" w:cs="Arial"/>
           <w:color w:val="333333"/>
@@ -2382,7 +2390,7 @@
     </w:p>
     <w:p>
       <w:pPr>
-        <w:pStyle w:val="Prrafodelista"/>
+        <w:pStyle w:val="ListParagraph"/>
         <w:rPr>
           <w:rFonts w:ascii="Arial" w:hAnsi="Arial" w:cs="Arial"/>
           <w:color w:val="333333"/>
@@ -2392,7 +2400,7 @@
     </w:p>
     <w:p>
       <w:pPr>
-        <w:pStyle w:val="Prrafodelista"/>
+        <w:pStyle w:val="ListParagraph"/>
         <w:jc w:val="center"/>
         <w:rPr>
           <w:rFonts w:ascii="Arial" w:hAnsi="Arial" w:cs="Arial"/>
@@ -2418,7 +2426,7 @@
     </w:p>
     <w:p>
       <w:pPr>
-        <w:pStyle w:val="Prrafodelista"/>
+        <w:pStyle w:val="ListParagraph"/>
         <w:ind w:left="0"/>
         <w:rPr>
           <w:rFonts w:ascii="Arial" w:hAnsi="Arial" w:cs="Arial"/>
@@ -2500,7 +2508,7 @@
     </w:p>
     <w:p>
       <w:pPr>
-        <w:pStyle w:val="Prrafodelista"/>
+        <w:pStyle w:val="ListParagraph"/>
         <w:ind w:left="0"/>
         <w:rPr>
           <w:rFonts w:ascii="Arial" w:hAnsi="Arial" w:cs="Arial"/>
@@ -2513,7 +2521,7 @@
     </w:p>
     <w:p>
       <w:pPr>
-        <w:pStyle w:val="Prrafodelista"/>
+        <w:pStyle w:val="ListParagraph"/>
         <w:ind w:left="0"/>
         <w:rPr>
           <w:rFonts w:ascii="Helvetica" w:hAnsi="Helvetica"/>
@@ -2553,7 +2561,7 @@
     </w:p>
     <w:p>
       <w:pPr>
-        <w:pStyle w:val="Prrafodelista"/>
+        <w:pStyle w:val="ListParagraph"/>
         <w:ind w:left="0"/>
         <w:rPr>
           <w:rFonts w:ascii="Helvetica" w:hAnsi="Helvetica"/>
@@ -2565,7 +2573,7 @@
     </w:p>
     <w:p>
       <w:pPr>
-        <w:pStyle w:val="Prrafodelista"/>
+        <w:pStyle w:val="ListParagraph"/>
         <w:ind w:left="0"/>
         <w:rPr>
           <w:rFonts w:ascii="Helvetica" w:hAnsi="Helvetica"/>
@@ -2617,7 +2625,7 @@
     </w:p>
     <w:p>
       <w:pPr>
-        <w:pStyle w:val="Prrafodelista"/>
+        <w:pStyle w:val="ListParagraph"/>
         <w:ind w:left="0"/>
         <w:jc w:val="center"/>
         <w:rPr>
@@ -2642,7 +2650,7 @@
     </w:p>
     <w:p>
       <w:pPr>
-        <w:pStyle w:val="Prrafodelista"/>
+        <w:pStyle w:val="ListParagraph"/>
         <w:ind w:left="0"/>
         <w:jc w:val="center"/>
         <w:rPr>
@@ -2672,7 +2680,7 @@
       </w:r>
       <w:r>
         <w:rPr>
-          <w:rStyle w:val="Textoennegrita"/>
+          <w:rStyle w:val="Strong"/>
           <w:rFonts w:ascii="Helvetica" w:hAnsi="Helvetica"/>
           <w:color w:val="000000"/>
         </w:rPr>
@@ -2754,7 +2762,7 @@
       <w:hyperlink r:id="rId9" w:history="1">
         <w:r>
           <w:rPr>
-            <w:rStyle w:val="Hipervnculo"/>
+            <w:rStyle w:val="Hyperlink"/>
             <w:rFonts w:ascii="Helvetica" w:hAnsi="Helvetica"/>
           </w:rPr>
           <w:t>https://www.lifeder.com/algoritmos-cuantitativos/</w:t>
@@ -2887,7 +2895,7 @@
     </w:p>
     <w:p>
       <w:pPr>
-        <w:pStyle w:val="Prrafodelista"/>
+        <w:pStyle w:val="ListParagraph"/>
         <w:ind w:left="0"/>
         <w:rPr>
           <w:sz w:val="20"/>
@@ -2913,7 +2921,7 @@
       <w:hyperlink r:id="rId11" w:history="1">
         <w:r>
           <w:rPr>
-            <w:rStyle w:val="Hipervnculo"/>
+            <w:rStyle w:val="Hyperlink"/>
             <w:sz w:val="20"/>
             <w:szCs w:val="20"/>
             <w:lang w:val="es-ES"/>
@@ -3276,7 +3284,7 @@
       </w:r>
       <w:r>
         <w:rPr>
-          <w:rStyle w:val="Textoennegrita"/>
+          <w:rStyle w:val="Strong"/>
           <w:rFonts w:cstheme="minorHAnsi"/>
           <w:color w:val="000000" w:themeColor="text1"/>
           <w:bdr w:val="none" w:sz="0" w:space="0" w:color="auto" w:frame="1"/>
@@ -3294,7 +3302,7 @@
       </w:r>
       <w:r>
         <w:rPr>
-          <w:rStyle w:val="Textoennegrita"/>
+          <w:rStyle w:val="Strong"/>
           <w:rFonts w:cstheme="minorHAnsi"/>
           <w:color w:val="000000" w:themeColor="text1"/>
           <w:bdr w:val="none" w:sz="0" w:space="0" w:color="auto" w:frame="1"/>
@@ -3312,7 +3320,7 @@
       </w:r>
       <w:r>
         <w:rPr>
-          <w:rStyle w:val="Textoennegrita"/>
+          <w:rStyle w:val="Strong"/>
           <w:rFonts w:cstheme="minorHAnsi"/>
           <w:color w:val="000000" w:themeColor="text1"/>
           <w:bdr w:val="none" w:sz="0" w:space="0" w:color="auto" w:frame="1"/>
@@ -3330,7 +3338,7 @@
       </w:r>
       <w:r>
         <w:rPr>
-          <w:rStyle w:val="Textoennegrita"/>
+          <w:rStyle w:val="Strong"/>
           <w:rFonts w:cstheme="minorHAnsi"/>
           <w:color w:val="000000" w:themeColor="text1"/>
           <w:bdr w:val="none" w:sz="0" w:space="0" w:color="auto" w:frame="1"/>
@@ -3348,7 +3356,7 @@
       </w:r>
       <w:r>
         <w:rPr>
-          <w:rStyle w:val="Textoennegrita"/>
+          <w:rStyle w:val="Strong"/>
           <w:rFonts w:cstheme="minorHAnsi"/>
           <w:color w:val="000000" w:themeColor="text1"/>
           <w:bdr w:val="none" w:sz="0" w:space="0" w:color="auto" w:frame="1"/>
@@ -3792,7 +3800,7 @@
       </w:r>
       <w:r>
         <w:rPr>
-          <w:rStyle w:val="Textoennegrita"/>
+          <w:rStyle w:val="Strong"/>
           <w:rFonts w:cstheme="minorHAnsi"/>
           <w:color w:val="000000" w:themeColor="text1"/>
           <w:spacing w:val="8"/>
@@ -3803,7 +3811,7 @@
       </w:r>
       <w:r>
         <w:rPr>
-          <w:rStyle w:val="Textoennegrita"/>
+          <w:rStyle w:val="Strong"/>
           <w:rFonts w:cstheme="minorHAnsi"/>
           <w:color w:val="000000" w:themeColor="text1"/>
           <w:spacing w:val="8"/>
@@ -4246,7 +4254,7 @@
       <w:hyperlink r:id="rId14" w:tooltip="Investigación de operaciones" w:history="1">
         <w:r>
           <w:rPr>
-            <w:rStyle w:val="Hipervnculo"/>
+            <w:rStyle w:val="Hyperlink"/>
             <w:rFonts w:cstheme="minorHAnsi"/>
             <w:color w:val="000000" w:themeColor="text1"/>
             <w:sz w:val="24"/>
@@ -4270,7 +4278,7 @@
       <w:hyperlink r:id="rId15" w:tooltip="Ingeniería del software" w:history="1">
         <w:r>
           <w:rPr>
-            <w:rStyle w:val="Hipervnculo"/>
+            <w:rStyle w:val="Hyperlink"/>
             <w:rFonts w:cstheme="minorHAnsi"/>
             <w:color w:val="000000" w:themeColor="text1"/>
             <w:sz w:val="24"/>
@@ -4295,7 +4303,7 @@
     </w:p>
     <w:p>
       <w:pPr>
-        <w:pStyle w:val="Prrafodelista"/>
+        <w:pStyle w:val="ListParagraph"/>
         <w:ind w:left="0"/>
         <w:rPr>
           <w:sz w:val="20"/>
@@ -4303,7 +4311,6 @@
           <w:lang w:val="es-ES"/>
         </w:rPr>
       </w:pPr>
-      <w:proofErr w:type="gramStart"/>
       <w:r>
         <w:rPr>
           <w:sz w:val="20"/>
@@ -4318,32 +4325,23 @@
           <w:szCs w:val="20"/>
           <w:lang w:val="es-ES"/>
         </w:rPr>
-        <w:t>https://es.wikipedia.org/wiki/Dise%C3%B1o_de_algoritmos#:~:text=El%20dise%C3%B1o%20de%20algoritmos%20o,y%20en%20otras%20disciplinas%20afines</w:t>
-      </w:r>
-      <w:proofErr w:type="gramEnd"/>
-      <w:r>
+        <w:t>https://es.wikipedia.org/wiki/Dise%C3%B1o_de_algoritmos#:~:text=El%20dise%C3%B1o%20de%20algoritmos%20o,y%20en%20otras%20disciplinas%20afines.</w:t>
+      </w:r>
+    </w:p>
+    <w:p>
+      <w:pPr>
+        <w:pStyle w:val="ListParagraph"/>
+        <w:ind w:left="0"/>
         <w:rPr>
           <w:sz w:val="20"/>
           <w:szCs w:val="20"/>
           <w:lang w:val="es-ES"/>
         </w:rPr>
-        <w:t>.</w:t>
-      </w:r>
-    </w:p>
-    <w:p>
-      <w:pPr>
-        <w:pStyle w:val="Prrafodelista"/>
-        <w:ind w:left="0"/>
-        <w:rPr>
-          <w:sz w:val="20"/>
-          <w:szCs w:val="20"/>
-          <w:lang w:val="es-ES"/>
-        </w:rPr>
-      </w:pPr>
-    </w:p>
-    <w:p>
-      <w:pPr>
-        <w:pStyle w:val="Prrafodelista"/>
+      </w:pPr>
+    </w:p>
+    <w:p>
+      <w:pPr>
+        <w:pStyle w:val="ListParagraph"/>
         <w:ind w:left="0"/>
         <w:jc w:val="center"/>
         <w:rPr>
@@ -4371,7 +4369,7 @@
     </w:p>
     <w:p>
       <w:pPr>
-        <w:pStyle w:val="Prrafodelista"/>
+        <w:pStyle w:val="ListParagraph"/>
         <w:ind w:left="0"/>
         <w:jc w:val="center"/>
         <w:rPr>
@@ -4387,7 +4385,7 @@
     </w:p>
     <w:p>
       <w:pPr>
-        <w:pStyle w:val="Prrafodelista"/>
+        <w:pStyle w:val="ListParagraph"/>
         <w:ind w:left="0"/>
         <w:rPr>
           <w:rFonts w:cstheme="minorHAnsi"/>
@@ -4413,7 +4411,7 @@
       <w:hyperlink r:id="rId16" w:history="1">
         <w:r>
           <w:rPr>
-            <w:rStyle w:val="Textoennegrita"/>
+            <w:rStyle w:val="Strong"/>
             <w:rFonts w:cstheme="minorHAnsi"/>
             <w:color w:val="000000" w:themeColor="text1"/>
             <w:sz w:val="24"/>
@@ -4450,7 +4448,7 @@
     </w:p>
     <w:p>
       <w:pPr>
-        <w:pStyle w:val="Prrafodelista"/>
+        <w:pStyle w:val="ListParagraph"/>
         <w:ind w:left="0"/>
         <w:rPr>
           <w:rFonts w:cstheme="minorHAnsi"/>
@@ -4466,7 +4464,7 @@
     </w:p>
     <w:p>
       <w:pPr>
-        <w:pStyle w:val="Prrafodelista"/>
+        <w:pStyle w:val="ListParagraph"/>
         <w:ind w:left="0"/>
       </w:pPr>
       <w:r>
@@ -4475,13 +4473,13 @@
     </w:p>
     <w:p>
       <w:pPr>
-        <w:pStyle w:val="Prrafodelista"/>
+        <w:pStyle w:val="ListParagraph"/>
         <w:ind w:left="0"/>
       </w:pPr>
     </w:p>
     <w:p>
       <w:pPr>
-        <w:pStyle w:val="Prrafodelista"/>
+        <w:pStyle w:val="ListParagraph"/>
         <w:ind w:left="0"/>
       </w:pPr>
       <w:r>
@@ -4493,7 +4491,7 @@
     </w:p>
     <w:p>
       <w:pPr>
-        <w:pStyle w:val="Prrafodelista"/>
+        <w:pStyle w:val="ListParagraph"/>
         <w:ind w:left="0"/>
         <w:rPr>
           <w:rFonts w:cstheme="minorHAnsi"/>
@@ -4522,7 +4520,7 @@
     </w:p>
     <w:p>
       <w:pPr>
-        <w:pStyle w:val="Prrafodelista"/>
+        <w:pStyle w:val="ListParagraph"/>
         <w:ind w:left="0"/>
         <w:rPr>
           <w:rFonts w:cstheme="minorHAnsi"/>
@@ -4538,7 +4536,7 @@
     </w:p>
     <w:p>
       <w:pPr>
-        <w:pStyle w:val="Prrafodelista"/>
+        <w:pStyle w:val="ListParagraph"/>
         <w:ind w:left="0"/>
         <w:jc w:val="center"/>
         <w:rPr>
@@ -4568,7 +4566,7 @@
     </w:p>
     <w:p>
       <w:pPr>
-        <w:pStyle w:val="Prrafodelista"/>
+        <w:pStyle w:val="ListParagraph"/>
         <w:ind w:left="0"/>
         <w:jc w:val="center"/>
         <w:rPr>
@@ -4585,7 +4583,7 @@
     </w:p>
     <w:p>
       <w:pPr>
-        <w:pStyle w:val="Prrafodelista"/>
+        <w:pStyle w:val="ListParagraph"/>
         <w:ind w:left="0"/>
         <w:rPr>
           <w:rFonts w:cstheme="minorHAnsi"/>
@@ -4681,7 +4679,7 @@
     </w:p>
     <w:p>
       <w:pPr>
-        <w:pStyle w:val="Prrafodelista"/>
+        <w:pStyle w:val="ListParagraph"/>
         <w:ind w:left="0"/>
         <w:rPr>
           <w:rFonts w:ascii="Verdana" w:hAnsi="Verdana"/>
@@ -4694,7 +4692,7 @@
     </w:p>
     <w:p>
       <w:pPr>
-        <w:pStyle w:val="Prrafodelista"/>
+        <w:pStyle w:val="ListParagraph"/>
         <w:ind w:left="0"/>
         <w:rPr>
           <w:rFonts w:cstheme="minorHAnsi"/>
@@ -4736,7 +4734,7 @@
     </w:p>
     <w:p>
       <w:pPr>
-        <w:pStyle w:val="Prrafodelista"/>
+        <w:pStyle w:val="ListParagraph"/>
         <w:ind w:left="0"/>
         <w:rPr>
           <w:rFonts w:cstheme="minorHAnsi"/>
@@ -4749,7 +4747,7 @@
     </w:p>
     <w:p>
       <w:pPr>
-        <w:pStyle w:val="Prrafodelista"/>
+        <w:pStyle w:val="ListParagraph"/>
         <w:ind w:left="0"/>
         <w:rPr>
           <w:rFonts w:cstheme="minorHAnsi"/>
@@ -4792,7 +4790,7 @@
     </w:p>
     <w:p>
       <w:pPr>
-        <w:pStyle w:val="Prrafodelista"/>
+        <w:pStyle w:val="ListParagraph"/>
         <w:ind w:left="0"/>
         <w:jc w:val="center"/>
         <w:rPr>
@@ -4821,7 +4819,7 @@
     </w:p>
     <w:p>
       <w:pPr>
-        <w:pStyle w:val="Prrafodelista"/>
+        <w:pStyle w:val="ListParagraph"/>
         <w:ind w:left="0"/>
         <w:jc w:val="center"/>
         <w:rPr>
@@ -5076,7 +5074,7 @@
       <w:hyperlink r:id="rId17" w:history="1">
         <w:r>
           <w:rPr>
-            <w:rStyle w:val="Hipervnculo"/>
+            <w:rStyle w:val="Hyperlink"/>
             <w:rFonts w:eastAsia="Times New Roman" w:cstheme="minorHAnsi"/>
             <w:color w:val="000000" w:themeColor="text1"/>
             <w:kern w:val="0"/>
@@ -5222,7 +5220,7 @@
       <w:hyperlink r:id="rId18" w:history="1">
         <w:r>
           <w:rPr>
-            <w:rStyle w:val="Hipervnculo"/>
+            <w:rStyle w:val="Hyperlink"/>
             <w:rFonts w:eastAsia="Times New Roman" w:cstheme="minorHAnsi"/>
             <w:color w:val="000000" w:themeColor="text1"/>
             <w:kern w:val="0"/>
@@ -5316,7 +5314,7 @@
       </w:r>
       <w:r>
         <w:rPr>
-          <w:rStyle w:val="Textoennegrita"/>
+          <w:rStyle w:val="Strong"/>
           <w:rFonts w:cstheme="minorHAnsi"/>
           <w:color w:val="000000" w:themeColor="text1"/>
           <w:sz w:val="24"/>
@@ -5337,7 +5335,7 @@
       </w:r>
       <w:r>
         <w:rPr>
-          <w:rStyle w:val="Textoennegrita"/>
+          <w:rStyle w:val="Strong"/>
           <w:rFonts w:cstheme="minorHAnsi"/>
           <w:color w:val="000000" w:themeColor="text1"/>
           <w:sz w:val="24"/>
@@ -5609,7 +5607,7 @@
       <w:hyperlink r:id="rId19" w:history="1">
         <w:r>
           <w:rPr>
-            <w:rStyle w:val="Hipervnculo"/>
+            <w:rStyle w:val="Hyperlink"/>
             <w:rFonts w:ascii="inherit" w:eastAsia="Times New Roman" w:hAnsi="inherit" w:cs="Times New Roman"/>
             <w:color w:val="000000" w:themeColor="text1"/>
             <w:kern w:val="0"/>
@@ -5859,7 +5857,7 @@
     </w:p>
     <w:p>
       <w:pPr>
-        <w:pStyle w:val="Prrafodelista"/>
+        <w:pStyle w:val="ListParagraph"/>
         <w:ind w:left="0"/>
         <w:rPr>
           <w:rFonts w:cstheme="minorHAnsi"/>
@@ -5874,7 +5872,7 @@
     </w:p>
     <w:p>
       <w:pPr>
-        <w:pStyle w:val="Prrafodelista"/>
+        <w:pStyle w:val="ListParagraph"/>
         <w:ind w:left="0"/>
         <w:jc w:val="center"/>
         <w:rPr>
@@ -5903,7 +5901,7 @@
     </w:p>
     <w:p>
       <w:pPr>
-        <w:pStyle w:val="Ttulo2"/>
+        <w:pStyle w:val="Heading2"/>
         <w:spacing w:line="288" w:lineRule="atLeast"/>
         <w:rPr>
           <w:rFonts w:asciiTheme="minorHAnsi" w:hAnsiTheme="minorHAnsi" w:cstheme="minorHAnsi"/>
@@ -5962,7 +5960,7 @@
     </w:p>
     <w:p>
       <w:pPr>
-        <w:pStyle w:val="Ttulo2"/>
+        <w:pStyle w:val="Heading2"/>
         <w:spacing w:line="288" w:lineRule="atLeast"/>
         <w:rPr>
           <w:rFonts w:asciiTheme="minorHAnsi" w:hAnsiTheme="minorHAnsi" w:cstheme="minorHAnsi"/>
@@ -6058,7 +6056,7 @@
     </w:p>
     <w:p>
       <w:pPr>
-        <w:pStyle w:val="Prrafodelista"/>
+        <w:pStyle w:val="ListParagraph"/>
         <w:ind w:left="0"/>
         <w:jc w:val="center"/>
         <w:rPr>
@@ -6086,7 +6084,7 @@
     </w:p>
     <w:p>
       <w:pPr>
-        <w:pStyle w:val="Prrafodelista"/>
+        <w:pStyle w:val="ListParagraph"/>
         <w:ind w:left="0"/>
         <w:jc w:val="center"/>
         <w:rPr>
@@ -6173,7 +6171,7 @@
     </w:p>
     <w:p>
       <w:pPr>
-        <w:pStyle w:val="Prrafodelista"/>
+        <w:pStyle w:val="ListParagraph"/>
         <w:ind w:left="0"/>
         <w:jc w:val="center"/>
         <w:rPr>
@@ -6187,7 +6185,7 @@
     </w:p>
     <w:p>
       <w:pPr>
-        <w:pStyle w:val="Prrafodelista"/>
+        <w:pStyle w:val="ListParagraph"/>
         <w:ind w:left="0"/>
         <w:rPr>
           <w:rFonts w:cstheme="minorHAnsi"/>
@@ -6218,7 +6216,7 @@
       <w:hyperlink r:id="rId20" w:history="1">
         <w:r>
           <w:rPr>
-            <w:rStyle w:val="Hipervnculo"/>
+            <w:rStyle w:val="Hyperlink"/>
             <w:rFonts w:cstheme="minorHAnsi"/>
             <w:sz w:val="24"/>
             <w:szCs w:val="24"/>
@@ -6330,10 +6328,10 @@
       <w:r>
         <w:t xml:space="preserve"> </w:t>
       </w:r>
-      <w:hyperlink r:id="rId21" w:history="1">
+      <w:hyperlink r:id="rId21" w:anchor=":~:text=En%20inform%C3%A1tica%2C%20se%20conoce%20como,el%20mouse%20o%20el%20micr%C3%B3fono" w:history="1">
         <w:r>
           <w:rPr>
-            <w:rStyle w:val="Hipervnculo"/>
+            <w:rStyle w:val="Hyperlink"/>
             <w:rFonts w:ascii="Arial" w:hAnsi="Arial" w:cs="Arial"/>
             <w:color w:val="000000" w:themeColor="text1"/>
             <w:sz w:val="24"/>
@@ -6456,10 +6454,10 @@
       <w:r>
         <w:t xml:space="preserve"> </w:t>
       </w:r>
-      <w:hyperlink r:id="rId22" w:history="1">
+      <w:hyperlink r:id="rId22" w:anchor=":~:text=En%20inform%C3%A1tica%2C%20los%20dispositivos%20de,%3A%20monitor%2C%20parlantes%2C%20impresora" w:history="1">
         <w:r>
           <w:rPr>
-            <w:rStyle w:val="Hipervnculo"/>
+            <w:rStyle w:val="Hyperlink"/>
             <w:rFonts w:ascii="Arial" w:hAnsi="Arial" w:cs="Arial"/>
             <w:color w:val="000000" w:themeColor="text1"/>
             <w:sz w:val="30"/>
@@ -6719,7 +6717,7 @@
       <w:hyperlink r:id="rId23" w:tooltip="Unidad central de procesamiento" w:history="1">
         <w:r>
           <w:rPr>
-            <w:rStyle w:val="Hipervnculo"/>
+            <w:rStyle w:val="Hyperlink"/>
             <w:rFonts w:asciiTheme="minorHAnsi" w:hAnsiTheme="minorHAnsi" w:cstheme="minorHAnsi"/>
             <w:color w:val="000000" w:themeColor="text1"/>
             <w:sz w:val="21"/>
@@ -6741,7 +6739,7 @@
       <w:hyperlink r:id="rId24" w:tooltip="Central Processing Unit" w:history="1">
         <w:r>
           <w:rPr>
-            <w:rStyle w:val="Hipervnculo"/>
+            <w:rStyle w:val="Hyperlink"/>
             <w:rFonts w:asciiTheme="minorHAnsi" w:hAnsiTheme="minorHAnsi" w:cstheme="minorHAnsi"/>
             <w:color w:val="000000" w:themeColor="text1"/>
             <w:sz w:val="21"/>
@@ -6763,7 +6761,7 @@
       <w:hyperlink r:id="rId25" w:tooltip="Unidad de proceso" w:history="1">
         <w:r>
           <w:rPr>
-            <w:rStyle w:val="Hipervnculo"/>
+            <w:rStyle w:val="Hyperlink"/>
             <w:rFonts w:asciiTheme="minorHAnsi" w:hAnsiTheme="minorHAnsi" w:cstheme="minorHAnsi"/>
             <w:color w:val="000000" w:themeColor="text1"/>
             <w:sz w:val="21"/>
@@ -6785,7 +6783,7 @@
       <w:hyperlink r:id="rId26" w:tooltip="Bus (informática)" w:history="1">
         <w:r>
           <w:rPr>
-            <w:rStyle w:val="Hipervnculo"/>
+            <w:rStyle w:val="Hyperlink"/>
             <w:rFonts w:asciiTheme="minorHAnsi" w:hAnsiTheme="minorHAnsi" w:cstheme="minorHAnsi"/>
             <w:color w:val="000000" w:themeColor="text1"/>
             <w:sz w:val="21"/>
@@ -6829,7 +6827,7 @@
       <w:hyperlink r:id="rId27" w:tooltip="Memoria principal" w:history="1">
         <w:r>
           <w:rPr>
-            <w:rStyle w:val="Hipervnculo"/>
+            <w:rStyle w:val="Hyperlink"/>
             <w:rFonts w:asciiTheme="minorHAnsi" w:hAnsiTheme="minorHAnsi" w:cstheme="minorHAnsi"/>
             <w:color w:val="000000" w:themeColor="text1"/>
             <w:sz w:val="21"/>
@@ -6913,7 +6911,7 @@
       <w:hyperlink r:id="rId28" w:tooltip="Lógica secuencial" w:history="1">
         <w:r>
           <w:rPr>
-            <w:rStyle w:val="Hipervnculo"/>
+            <w:rStyle w:val="Hyperlink"/>
             <w:rFonts w:asciiTheme="minorHAnsi" w:hAnsiTheme="minorHAnsi" w:cstheme="minorHAnsi"/>
             <w:color w:val="000000" w:themeColor="text1"/>
             <w:sz w:val="21"/>
@@ -6935,7 +6933,7 @@
       <w:hyperlink r:id="rId29" w:tooltip="Lógica combinacional" w:history="1">
         <w:r>
           <w:rPr>
-            <w:rStyle w:val="Hipervnculo"/>
+            <w:rStyle w:val="Hyperlink"/>
             <w:rFonts w:asciiTheme="minorHAnsi" w:hAnsiTheme="minorHAnsi" w:cstheme="minorHAnsi"/>
             <w:color w:val="000000" w:themeColor="text1"/>
             <w:sz w:val="21"/>
@@ -7016,7 +7014,7 @@
       <w:hyperlink r:id="rId30" w:history="1">
         <w:r>
           <w:rPr>
-            <w:rStyle w:val="Hipervnculo"/>
+            <w:rStyle w:val="Hyperlink"/>
             <w:rFonts w:ascii="Arial" w:hAnsi="Arial" w:cs="Arial"/>
             <w:color w:val="000000" w:themeColor="text1"/>
             <w:sz w:val="21"/>
@@ -7054,7 +7052,6 @@
           <w:u w:val="single"/>
         </w:rPr>
       </w:pPr>
-      <w:proofErr w:type="gramStart"/>
       <w:r>
         <w:rPr>
           <w:rFonts w:asciiTheme="minorHAnsi" w:hAnsiTheme="minorHAnsi" w:cstheme="minorHAnsi"/>
@@ -7064,19 +7061,7 @@
           <w:szCs w:val="40"/>
           <w:u w:val="single"/>
         </w:rPr>
-        <w:t>Unidad aritmético</w:t>
-      </w:r>
-      <w:proofErr w:type="gramEnd"/>
-      <w:r>
-        <w:rPr>
-          <w:rFonts w:asciiTheme="minorHAnsi" w:hAnsiTheme="minorHAnsi" w:cstheme="minorHAnsi"/>
-          <w:b/>
-          <w:bCs/>
-          <w:sz w:val="40"/>
-          <w:szCs w:val="40"/>
-          <w:u w:val="single"/>
-        </w:rPr>
-        <w:t xml:space="preserve"> – lógica</w:t>
+        <w:t>Unidad aritmético – lógica</w:t>
       </w:r>
     </w:p>
     <w:p>
@@ -7139,7 +7124,7 @@
       <w:hyperlink r:id="rId31" w:history="1">
         <w:r>
           <w:rPr>
-            <w:rStyle w:val="Hipervnculo"/>
+            <w:rStyle w:val="Hyperlink"/>
             <w:rFonts w:asciiTheme="minorHAnsi" w:hAnsiTheme="minorHAnsi" w:cstheme="minorHAnsi"/>
             <w:color w:val="000000" w:themeColor="text1"/>
             <w:shd w:val="clear" w:color="auto" w:fill="FFFFFF"/>
@@ -7241,23 +7226,7 @@
           <w:color w:val="000000" w:themeColor="text1"/>
           <w:shd w:val="clear" w:color="auto" w:fill="FFFFFF"/>
         </w:rPr>
-        <w:t>. Por ella pasan todas las operaciones de entrada/</w:t>
-      </w:r>
-      <w:r>
-        <w:rPr>
-          <w:rFonts w:asciiTheme="minorHAnsi" w:hAnsiTheme="minorHAnsi" w:cstheme="minorHAnsi"/>
-          <w:color w:val="000000" w:themeColor="text1"/>
-          <w:shd w:val="clear" w:color="auto" w:fill="FFFFFF"/>
-        </w:rPr>
-        <w:t>salida,</w:t>
-      </w:r>
-      <w:r>
-        <w:rPr>
-          <w:rFonts w:asciiTheme="minorHAnsi" w:hAnsiTheme="minorHAnsi" w:cstheme="minorHAnsi"/>
-          <w:color w:val="000000" w:themeColor="text1"/>
-          <w:shd w:val="clear" w:color="auto" w:fill="FFFFFF"/>
-        </w:rPr>
-        <w:t xml:space="preserve"> así como los resultados parciales o finales del proceso.</w:t>
+        <w:t>. Por ella pasan todas las operaciones de entrada/salida, así como los resultados parciales o finales del proceso.</w:t>
       </w:r>
     </w:p>
     <w:p>
@@ -7276,7 +7245,6 @@
           <w:shd w:val="clear" w:color="auto" w:fill="FFFFFF"/>
         </w:rPr>
       </w:pPr>
-      <w:proofErr w:type="gramStart"/>
       <w:r>
         <w:rPr>
           <w:rFonts w:asciiTheme="minorHAnsi" w:hAnsiTheme="minorHAnsi" w:cstheme="minorHAnsi"/>
@@ -7296,7 +7264,6 @@
         </w:rPr>
         <w:t>https://www.infor.uva.es/~cevp/FI_II/fichs_pdf_teo/Trabajos_Ampliacion/Memoria_Central.pdf</w:t>
       </w:r>
-      <w:proofErr w:type="gramEnd"/>
     </w:p>
     <w:p>
       <w:pPr>
@@ -7375,7 +7342,7 @@
     </w:p>
     <w:p>
       <w:pPr>
-        <w:pStyle w:val="Prrafodelista"/>
+        <w:pStyle w:val="ListParagraph"/>
         <w:ind w:left="0"/>
         <w:jc w:val="center"/>
         <w:rPr>
@@ -7499,10 +7466,10 @@
       <w:r>
         <w:t xml:space="preserve"> </w:t>
       </w:r>
-      <w:hyperlink r:id="rId32" w:history="1">
+      <w:hyperlink r:id="rId32" w:anchor=":~:text=Las%20siglas%20RAM%20significan%20memoria,datos%20que%20necesita%20recuperar%20r%C3%A1pidamente" w:history="1">
         <w:r>
           <w:rPr>
-            <w:rStyle w:val="Hipervnculo"/>
+            <w:rStyle w:val="Hyperlink"/>
             <w:rFonts w:eastAsia="Times New Roman" w:cstheme="minorHAnsi"/>
             <w:color w:val="000000" w:themeColor="text1"/>
             <w:kern w:val="0"/>
@@ -7702,7 +7669,7 @@
     </w:p>
     <w:p>
       <w:pPr>
-        <w:pStyle w:val="Prrafodelista"/>
+        <w:pStyle w:val="ListParagraph"/>
         <w:ind w:left="0"/>
         <w:jc w:val="center"/>
         <w:rPr>
@@ -7730,7 +7697,7 @@
     </w:p>
     <w:p>
       <w:pPr>
-        <w:pStyle w:val="Prrafodelista"/>
+        <w:pStyle w:val="ListParagraph"/>
         <w:ind w:left="0"/>
         <w:jc w:val="center"/>
         <w:rPr>
@@ -7746,10 +7713,10 @@
     </w:p>
     <w:p>
       <w:pPr>
-        <w:pStyle w:val="Prrafodelista"/>
+        <w:pStyle w:val="ListParagraph"/>
         <w:ind w:left="0"/>
         <w:rPr>
-          <w:rStyle w:val="Textoennegrita"/>
+          <w:rStyle w:val="Strong"/>
           <w:rFonts w:cstheme="minorHAnsi"/>
           <w:color w:val="000000" w:themeColor="text1"/>
           <w:sz w:val="24"/>
@@ -7760,7 +7727,7 @@
       </w:pPr>
       <w:r>
         <w:rPr>
-          <w:rStyle w:val="Textoennegrita"/>
+          <w:rStyle w:val="Strong"/>
           <w:rFonts w:cstheme="minorHAnsi"/>
           <w:color w:val="000000" w:themeColor="text1"/>
           <w:sz w:val="24"/>
@@ -7773,7 +7740,7 @@
       <w:hyperlink r:id="rId33" w:tooltip="ordenador" w:history="1">
         <w:r>
           <w:rPr>
-            <w:rStyle w:val="Hipervnculo"/>
+            <w:rStyle w:val="Hyperlink"/>
             <w:rFonts w:cstheme="minorHAnsi"/>
             <w:b/>
             <w:bCs/>
@@ -7789,7 +7756,7 @@
       </w:hyperlink>
       <w:r>
         <w:rPr>
-          <w:rStyle w:val="Textoennegrita"/>
+          <w:rStyle w:val="Strong"/>
           <w:rFonts w:cstheme="minorHAnsi"/>
           <w:color w:val="000000" w:themeColor="text1"/>
           <w:sz w:val="24"/>
@@ -7802,7 +7769,7 @@
     </w:p>
     <w:p>
       <w:pPr>
-        <w:pStyle w:val="Prrafodelista"/>
+        <w:pStyle w:val="ListParagraph"/>
         <w:ind w:left="0"/>
         <w:rPr>
           <w:rFonts w:cstheme="minorHAnsi"/>
@@ -7814,7 +7781,7 @@
       </w:pPr>
       <w:r>
         <w:rPr>
-          <w:rStyle w:val="Textoennegrita"/>
+          <w:rStyle w:val="Strong"/>
           <w:rFonts w:cstheme="minorHAnsi"/>
           <w:color w:val="333333"/>
           <w:sz w:val="24"/>
@@ -7827,7 +7794,7 @@
       <w:hyperlink r:id="rId34" w:tooltip="CD-ROM" w:history="1">
         <w:r>
           <w:rPr>
-            <w:rStyle w:val="Hipervnculo"/>
+            <w:rStyle w:val="Hyperlink"/>
             <w:rFonts w:cstheme="minorHAnsi"/>
             <w:b/>
             <w:bCs/>
@@ -7843,7 +7810,7 @@
       </w:hyperlink>
       <w:r>
         <w:rPr>
-          <w:rStyle w:val="Textoennegrita"/>
+          <w:rStyle w:val="Strong"/>
           <w:rFonts w:cstheme="minorHAnsi"/>
           <w:color w:val="333333"/>
           <w:sz w:val="24"/>
@@ -7851,59 +7818,35 @@
           <w:bdr w:val="none" w:sz="0" w:space="0" w:color="auto" w:frame="1"/>
           <w:shd w:val="clear" w:color="auto" w:fill="FFFFFF"/>
         </w:rPr>
-        <w:t xml:space="preserve">, </w:t>
-      </w:r>
-      <w:r>
-        <w:rPr>
-          <w:rStyle w:val="Textoennegrita"/>
+        <w:t>, DVD, unidades de memoria flash, discos Zip y otras alternativas.</w:t>
+      </w:r>
+      <w:r>
+        <w:rPr>
           <w:rFonts w:cstheme="minorHAnsi"/>
           <w:color w:val="333333"/>
           <w:sz w:val="24"/>
           <w:szCs w:val="24"/>
-          <w:bdr w:val="none" w:sz="0" w:space="0" w:color="auto" w:frame="1"/>
-          <w:shd w:val="clear" w:color="auto" w:fill="FFFFFF"/>
-        </w:rPr>
-        <w:t>DVD</w:t>
-      </w:r>
-      <w:r>
-        <w:rPr>
-          <w:rStyle w:val="Textoennegrita"/>
+          <w:shd w:val="clear" w:color="auto" w:fill="FFFFFF"/>
+        </w:rPr>
+        <w:t> Cada una de ellas presenta diversas características que la adecuan a uno u otro propósito. Además, en la mayoría de los casos pueden adquirirse con distintos tamaños, de acuerdo con las necesidades del usuario</w:t>
+      </w:r>
+    </w:p>
+    <w:p>
+      <w:pPr>
+        <w:pStyle w:val="ListParagraph"/>
+        <w:ind w:left="0"/>
+        <w:rPr>
           <w:rFonts w:cstheme="minorHAnsi"/>
           <w:color w:val="333333"/>
           <w:sz w:val="24"/>
           <w:szCs w:val="24"/>
-          <w:bdr w:val="none" w:sz="0" w:space="0" w:color="auto" w:frame="1"/>
-          <w:shd w:val="clear" w:color="auto" w:fill="FFFFFF"/>
-        </w:rPr>
-        <w:t>, unidades de memoria flash, discos Zip y otras alternativas.</w:t>
-      </w:r>
-      <w:r>
-        <w:rPr>
-          <w:rFonts w:cstheme="minorHAnsi"/>
-          <w:color w:val="333333"/>
-          <w:sz w:val="24"/>
-          <w:szCs w:val="24"/>
-          <w:shd w:val="clear" w:color="auto" w:fill="FFFFFF"/>
-        </w:rPr>
-        <w:t> Cada una de ellas presenta diversas características que la adecuan a uno u otro propósito. Además, en la mayoría de los casos pueden adquirirse con distintos tamaños, de acuerdo con las necesidades del usuario</w:t>
-      </w:r>
-    </w:p>
-    <w:p>
-      <w:pPr>
-        <w:pStyle w:val="Prrafodelista"/>
-        <w:ind w:left="0"/>
-        <w:rPr>
-          <w:rFonts w:cstheme="minorHAnsi"/>
-          <w:color w:val="333333"/>
-          <w:sz w:val="24"/>
-          <w:szCs w:val="24"/>
-          <w:shd w:val="clear" w:color="auto" w:fill="FFFFFF"/>
-        </w:rPr>
-      </w:pPr>
-    </w:p>
-    <w:p>
-      <w:pPr>
-        <w:pStyle w:val="Prrafodelista"/>
+          <w:shd w:val="clear" w:color="auto" w:fill="FFFFFF"/>
+        </w:rPr>
+      </w:pPr>
+    </w:p>
+    <w:p>
+      <w:pPr>
+        <w:pStyle w:val="ListParagraph"/>
         <w:ind w:left="0"/>
         <w:rPr>
           <w:rFonts w:cstheme="minorHAnsi"/>
@@ -7929,7 +7872,7 @@
       <w:hyperlink r:id="rId35" w:history="1">
         <w:r>
           <w:rPr>
-            <w:rStyle w:val="Hipervnculo"/>
+            <w:rStyle w:val="Hyperlink"/>
             <w:rFonts w:cstheme="minorHAnsi"/>
             <w:color w:val="000000" w:themeColor="text1"/>
             <w:sz w:val="24"/>
@@ -7942,7 +7885,7 @@
     </w:p>
     <w:p>
       <w:pPr>
-        <w:pStyle w:val="Prrafodelista"/>
+        <w:pStyle w:val="ListParagraph"/>
         <w:ind w:left="0"/>
         <w:rPr>
           <w:rFonts w:cstheme="minorHAnsi"/>
@@ -9420,10 +9363,10 @@
     <w:name w:val="Normal"/>
     <w:qFormat/>
   </w:style>
-  <w:style w:type="paragraph" w:styleId="Ttulo2">
+  <w:style w:type="paragraph" w:styleId="Heading2">
     <w:name w:val="heading 2"/>
     <w:basedOn w:val="Normal"/>
-    <w:link w:val="Ttulo2Car"/>
+    <w:link w:val="Heading2Char"/>
     <w:uiPriority w:val="9"/>
     <w:qFormat/>
     <w:rsid w:val="00B76428"/>
@@ -9442,11 +9385,11 @@
       <w14:ligatures w14:val="none"/>
     </w:rPr>
   </w:style>
-  <w:style w:type="paragraph" w:styleId="Ttulo3">
+  <w:style w:type="paragraph" w:styleId="Heading3">
     <w:name w:val="heading 3"/>
     <w:basedOn w:val="Normal"/>
     <w:next w:val="Normal"/>
-    <w:link w:val="Ttulo3Car"/>
+    <w:link w:val="Heading3Char"/>
     <w:uiPriority w:val="9"/>
     <w:semiHidden/>
     <w:unhideWhenUsed/>
@@ -9465,13 +9408,13 @@
       <w:szCs w:val="24"/>
     </w:rPr>
   </w:style>
-  <w:style w:type="character" w:default="1" w:styleId="Fuentedeprrafopredeter">
+  <w:style w:type="character" w:default="1" w:styleId="DefaultParagraphFont">
     <w:name w:val="Default Paragraph Font"/>
     <w:uiPriority w:val="1"/>
     <w:semiHidden/>
     <w:unhideWhenUsed/>
   </w:style>
-  <w:style w:type="table" w:default="1" w:styleId="Tablanormal">
+  <w:style w:type="table" w:default="1" w:styleId="TableNormal">
     <w:name w:val="Normal Table"/>
     <w:uiPriority w:val="99"/>
     <w:semiHidden/>
@@ -9486,13 +9429,13 @@
       </w:tblCellMar>
     </w:tblPr>
   </w:style>
-  <w:style w:type="numbering" w:default="1" w:styleId="Sinlista">
+  <w:style w:type="numbering" w:default="1" w:styleId="NoList">
     <w:name w:val="No List"/>
     <w:uiPriority w:val="99"/>
     <w:semiHidden/>
     <w:unhideWhenUsed/>
   </w:style>
-  <w:style w:type="paragraph" w:styleId="Prrafodelista">
+  <w:style w:type="paragraph" w:styleId="ListParagraph">
     <w:name w:val="List Paragraph"/>
     <w:basedOn w:val="Normal"/>
     <w:uiPriority w:val="34"/>
@@ -9503,9 +9446,9 @@
       <w:contextualSpacing/>
     </w:pPr>
   </w:style>
-  <w:style w:type="character" w:styleId="Textoennegrita">
+  <w:style w:type="character" w:styleId="Strong">
     <w:name w:val="Strong"/>
-    <w:basedOn w:val="Fuentedeprrafopredeter"/>
+    <w:basedOn w:val="DefaultParagraphFont"/>
     <w:uiPriority w:val="22"/>
     <w:qFormat/>
     <w:rsid w:val="00B76428"/>
@@ -9514,9 +9457,9 @@
       <w:bCs/>
     </w:rPr>
   </w:style>
-  <w:style w:type="character" w:styleId="Hipervnculo">
+  <w:style w:type="character" w:styleId="Hyperlink">
     <w:name w:val="Hyperlink"/>
-    <w:basedOn w:val="Fuentedeprrafopredeter"/>
+    <w:basedOn w:val="DefaultParagraphFont"/>
     <w:uiPriority w:val="99"/>
     <w:unhideWhenUsed/>
     <w:rsid w:val="00B76428"/>
@@ -9525,10 +9468,10 @@
       <w:u w:val="single"/>
     </w:rPr>
   </w:style>
-  <w:style w:type="character" w:customStyle="1" w:styleId="Ttulo2Car">
-    <w:name w:val="Título 2 Car"/>
-    <w:basedOn w:val="Fuentedeprrafopredeter"/>
-    <w:link w:val="Ttulo2"/>
+  <w:style w:type="character" w:customStyle="1" w:styleId="Heading2Char">
+    <w:name w:val="Heading 2 Char"/>
+    <w:basedOn w:val="DefaultParagraphFont"/>
+    <w:link w:val="Heading2"/>
     <w:uiPriority w:val="9"/>
     <w:rsid w:val="00B76428"/>
     <w:rPr>
@@ -9561,10 +9504,10 @@
       <w14:ligatures w14:val="none"/>
     </w:rPr>
   </w:style>
-  <w:style w:type="character" w:customStyle="1" w:styleId="Ttulo3Car">
-    <w:name w:val="Título 3 Car"/>
-    <w:basedOn w:val="Fuentedeprrafopredeter"/>
-    <w:link w:val="Ttulo3"/>
+  <w:style w:type="character" w:customStyle="1" w:styleId="Heading3Char">
+    <w:name w:val="Heading 3 Char"/>
+    <w:basedOn w:val="DefaultParagraphFont"/>
+    <w:link w:val="Heading3"/>
     <w:uiPriority w:val="9"/>
     <w:semiHidden/>
     <w:rsid w:val="006E7A59"/>
@@ -9577,12 +9520,12 @@
   </w:style>
   <w:style w:type="character" w:customStyle="1" w:styleId="hgkelc">
     <w:name w:val="hgkelc"/>
-    <w:basedOn w:val="Fuentedeprrafopredeter"/>
+    <w:basedOn w:val="DefaultParagraphFont"/>
     <w:rsid w:val="00A04AB0"/>
   </w:style>
-  <w:style w:type="character" w:styleId="Mencinsinresolver">
+  <w:style w:type="character" w:styleId="UnresolvedMention">
     <w:name w:val="Unresolved Mention"/>
-    <w:basedOn w:val="Fuentedeprrafopredeter"/>
+    <w:basedOn w:val="DefaultParagraphFont"/>
     <w:uiPriority w:val="99"/>
     <w:semiHidden/>
     <w:unhideWhenUsed/>
@@ -9640,9 +9583,9 @@
       <w14:ligatures w14:val="none"/>
     </w:rPr>
   </w:style>
-  <w:style w:type="character" w:styleId="nfasis">
+  <w:style w:type="character" w:styleId="Emphasis">
     <w:name w:val="Emphasis"/>
-    <w:basedOn w:val="Fuentedeprrafopredeter"/>
+    <w:basedOn w:val="DefaultParagraphFont"/>
     <w:uiPriority w:val="20"/>
     <w:qFormat/>
     <w:rsid w:val="00216653"/>
@@ -9653,7 +9596,7 @@
   </w:style>
   <w:style w:type="character" w:customStyle="1" w:styleId="cskcde">
     <w:name w:val="cskcde"/>
-    <w:basedOn w:val="Fuentedeprrafopredeter"/>
+    <w:basedOn w:val="DefaultParagraphFont"/>
     <w:rsid w:val="005E7B22"/>
   </w:style>
 </w:styles>

</xml_diff>